<commit_message>
Pradėtas 3 lab darbas
</commit_message>
<xml_diff>
--- a/3Lab/Bioinformatika_3Lab_Ataskaita_Simonas_Nausėda.docx
+++ b/3Lab/Bioinformatika_3Lab_Ataskaita_Simonas_Nausėda.docx
@@ -508,8 +508,6 @@
       <w:r>
         <w:t>veiksmus siuntimui į terminalą.</w:t>
       </w:r>
-      <w:bookmarkStart w:id="0" w:name="_GoBack"/>
-      <w:bookmarkEnd w:id="0"/>
     </w:p>
     <w:p>
       <w:pPr>
@@ -655,6 +653,17 @@
     <w:p>
       <w:pPr>
         <w:pStyle w:val="ATekstasnormal"/>
+        <w:ind w:firstLine="0"/>
+      </w:pPr>
+      <w:r>
+        <w:t>Pateiktame faile naudojamas Sanger Phred+33 kokybės kodavimas. Tai buvo nustatyta naudojantis Python „bioinfokit“ bibliotekos analys.format.fq_qual_var() funkcija.</w:t>
+      </w:r>
+      <w:bookmarkStart w:id="0" w:name="_GoBack"/>
+      <w:bookmarkEnd w:id="0"/>
+    </w:p>
+    <w:p>
+      <w:pPr>
+        <w:pStyle w:val="ATekstasnormal"/>
         <w:numPr>
           <w:ilvl w:val="1"/>
           <w:numId w:val="6"/>
@@ -667,14 +676,8 @@
         <w:rPr>
           <w:b/>
         </w:rPr>
-        <w:t xml:space="preserve">analizuotų C/G nukleotidų pasiskirstymą read’uose. Pateikite grafiką, kurio y ašyje būtų read’ų skaičius, x ašyje - C/G nukletidų dalis read’o </w:t>
-      </w:r>
-      <w:r>
-        <w:rPr>
-          <w:b/>
-        </w:rPr>
         <w:lastRenderedPageBreak/>
-        <w:t>sekoje (100 proc. Reikštų, kad visi simboliai read’o sekoje yra G ir C)</w:t>
+        <w:t>analizuotų C/G nukleotidų pasiskirstymą read’uose. Pateikite grafiką, kurio y ašyje būtų read’ų skaičius, x ašyje - C/G nukletidų dalis read’o sekoje (100 proc. Reikštų, kad visi simboliai read’o sekoje yra G ir C)</w:t>
       </w:r>
       <w:r>
         <w:rPr>
@@ -2482,7 +2485,7 @@
 </file>
 
 <file path=customXml/itemProps4.xml><?xml version="1.0" encoding="utf-8"?>
-<ds:datastoreItem xmlns:ds="http://schemas.openxmlformats.org/officeDocument/2006/customXml" ds:itemID="{1104026D-F295-47C1-BFCF-8BA6963E9A9F}">
+<ds:datastoreItem xmlns:ds="http://schemas.openxmlformats.org/officeDocument/2006/customXml" ds:itemID="{8FB9BB56-1968-450A-8923-FACF785EBD38}">
   <ds:schemaRefs>
     <ds:schemaRef ds:uri="http://schemas.openxmlformats.org/officeDocument/2006/bibliography"/>
   </ds:schemaRefs>

</xml_diff>